<commit_message>
UF1P1M9 acabada y P2 empezada
</commit_message>
<xml_diff>
--- a/M10_Sistemas_Gestion_Empresas/UF2/P4/UF2P4_Marin_Javier.docx
+++ b/M10_Sistemas_Gestion_Empresas/UF2/P4/UF2P4_Marin_Javier.docx
@@ -196,7 +196,7 @@
           <w:sz w:val="32"/>
           <w:szCs w:val="32"/>
         </w:rPr>
-        <w:t>Comprobar fichero de con los derechos de acceso:</w:t>
+        <w:t>Comprobar fichero con los derechos de acceso:</w:t>
       </w:r>
     </w:p>
     <w:p>
@@ -205,8 +205,8 @@
       </w:pPr>
       <w:r>
         <w:drawing>
-          <wp:inline wp14:editId="429C4142" wp14:anchorId="582DC442">
-            <wp:extent cx="5981700" cy="486013"/>
+          <wp:inline wp14:editId="35C033CE" wp14:anchorId="582DC442">
+            <wp:extent cx="5981698" cy="486013"/>
             <wp:effectExtent l="0" t="0" r="0" b="0"/>
             <wp:docPr id="2118492044" name="" title=""/>
             <wp:cNvGraphicFramePr>
@@ -220,7 +220,74 @@
                     <pic:cNvPicPr/>
                   </pic:nvPicPr>
                   <pic:blipFill>
-                    <a:blip r:embed="R36bd4968c42d46a8">
+                    <a:blip r:embed="R1e0bde1b91bc40fd">
+                      <a:extLst xmlns:a="http://schemas.openxmlformats.org/drawingml/2006/main">
+                        <a:ext xmlns:a="http://schemas.openxmlformats.org/drawingml/2006/main" uri="{28A0092B-C50C-407E-A947-70E740481C1C}">
+                          <a14:useLocalDpi xmlns:a14="http://schemas.microsoft.com/office/drawing/2010/main" val="0"/>
+                        </a:ext>
+                      </a:extLst>
+                    </a:blip>
+                    <a:stretch>
+                      <a:fillRect/>
+                    </a:stretch>
+                  </pic:blipFill>
+                  <pic:spPr>
+                    <a:xfrm rot="0" flipH="0" flipV="0">
+                      <a:off x="0" y="0"/>
+                      <a:ext cx="5981698" cy="486013"/>
+                    </a:xfrm>
+                    <a:prstGeom prst="rect">
+                      <a:avLst/>
+                    </a:prstGeom>
+                  </pic:spPr>
+                </pic:pic>
+              </a:graphicData>
+            </a:graphic>
+          </wp:inline>
+        </w:drawing>
+      </w:r>
+    </w:p>
+    <w:p>
+      <w:pPr>
+        <w:pStyle w:val="Heading1"/>
+        <w:numPr>
+          <w:ilvl w:val="0"/>
+          <w:numId w:val="1"/>
+        </w:numPr>
+        <w:rPr>
+          <w:rFonts w:ascii="Calibri Light" w:hAnsi="Calibri Light" w:eastAsia="Calibri Light" w:cs="Calibri Light" w:asciiTheme="majorAscii" w:hAnsiTheme="majorAscii" w:eastAsiaTheme="majorAscii" w:cstheme="majorAscii"/>
+          <w:color w:val="2F5496" w:themeColor="accent1" w:themeTint="FF" w:themeShade="BF"/>
+          <w:sz w:val="32"/>
+          <w:szCs w:val="32"/>
+        </w:rPr>
+      </w:pPr>
+      <w:r>
+        <w:rPr/>
+        <w:t>Pantalla derechos de acceso Odoo:</w:t>
+      </w:r>
+    </w:p>
+    <w:p>
+      <w:pPr>
+        <w:pStyle w:val="Normal"/>
+      </w:pPr>
+      <w:r>
+        <w:drawing>
+          <wp:inline wp14:editId="7F930DC3" wp14:anchorId="594191A9">
+            <wp:extent cx="4572000" cy="800100"/>
+            <wp:effectExtent l="0" t="0" r="0" b="0"/>
+            <wp:docPr id="621025956" name="" title=""/>
+            <wp:cNvGraphicFramePr>
+              <a:graphicFrameLocks noChangeAspect="1"/>
+            </wp:cNvGraphicFramePr>
+            <a:graphic>
+              <a:graphicData uri="http://schemas.openxmlformats.org/drawingml/2006/picture">
+                <pic:pic>
+                  <pic:nvPicPr>
+                    <pic:cNvPr id="0" name=""/>
+                    <pic:cNvPicPr/>
+                  </pic:nvPicPr>
+                  <pic:blipFill>
+                    <a:blip r:embed="R9767967c9c1843c5">
                       <a:extLst>
                         <a:ext xmlns:a="http://schemas.openxmlformats.org/drawingml/2006/main" uri="{28A0092B-C50C-407E-A947-70E740481C1C}">
                           <a14:useLocalDpi val="0"/>
@@ -234,7 +301,7 @@
                   <pic:spPr>
                     <a:xfrm>
                       <a:off x="0" y="0"/>
-                      <a:ext cx="5981700" cy="486013"/>
+                      <a:ext cx="4572000" cy="800100"/>
                     </a:xfrm>
                     <a:prstGeom prst="rect">
                       <a:avLst/>
@@ -246,6 +313,213 @@
           </wp:inline>
         </w:drawing>
       </w:r>
+    </w:p>
+    <w:p>
+      <w:pPr>
+        <w:pStyle w:val="Normal"/>
+      </w:pPr>
+    </w:p>
+    <w:p>
+      <w:pPr>
+        <w:pStyle w:val="Heading1"/>
+        <w:numPr>
+          <w:ilvl w:val="0"/>
+          <w:numId w:val="1"/>
+        </w:numPr>
+        <w:rPr>
+          <w:rFonts w:ascii="Calibri Light" w:hAnsi="Calibri Light" w:eastAsia="Calibri Light" w:cs="Calibri Light" w:asciiTheme="majorAscii" w:hAnsiTheme="majorAscii" w:eastAsiaTheme="majorAscii" w:cstheme="majorAscii"/>
+          <w:color w:val="2F5496" w:themeColor="accent1" w:themeTint="FF" w:themeShade="BF"/>
+          <w:sz w:val="32"/>
+          <w:szCs w:val="32"/>
+        </w:rPr>
+      </w:pPr>
+      <w:r>
+        <w:rPr>
+          <w:rFonts w:ascii="Calibri Light" w:hAnsi="Calibri Light" w:eastAsia="" w:cs=""/>
+          <w:color w:val="2F5496" w:themeColor="accent1" w:themeTint="FF" w:themeShade="BF"/>
+          <w:sz w:val="32"/>
+          <w:szCs w:val="32"/>
+        </w:rPr>
+        <w:t>Pantalla configuración menú biblioteca.</w:t>
+      </w:r>
+    </w:p>
+    <w:p>
+      <w:pPr>
+        <w:pStyle w:val="Normal"/>
+      </w:pPr>
+      <w:r>
+        <w:drawing>
+          <wp:inline wp14:editId="4B1047BE" wp14:anchorId="675EC3C7">
+            <wp:extent cx="4572000" cy="1266825"/>
+            <wp:effectExtent l="0" t="0" r="0" b="0"/>
+            <wp:docPr id="119489645" name="" title=""/>
+            <wp:cNvGraphicFramePr>
+              <a:graphicFrameLocks noChangeAspect="1"/>
+            </wp:cNvGraphicFramePr>
+            <a:graphic>
+              <a:graphicData uri="http://schemas.openxmlformats.org/drawingml/2006/picture">
+                <pic:pic>
+                  <pic:nvPicPr>
+                    <pic:cNvPr id="0" name=""/>
+                    <pic:cNvPicPr/>
+                  </pic:nvPicPr>
+                  <pic:blipFill>
+                    <a:blip r:embed="R19d3a45ebf9b47ba">
+                      <a:extLst>
+                        <a:ext xmlns:a="http://schemas.openxmlformats.org/drawingml/2006/main" uri="{28A0092B-C50C-407E-A947-70E740481C1C}">
+                          <a14:useLocalDpi val="0"/>
+                        </a:ext>
+                      </a:extLst>
+                    </a:blip>
+                    <a:stretch>
+                      <a:fillRect/>
+                    </a:stretch>
+                  </pic:blipFill>
+                  <pic:spPr>
+                    <a:xfrm>
+                      <a:off x="0" y="0"/>
+                      <a:ext cx="4572000" cy="1266825"/>
+                    </a:xfrm>
+                    <a:prstGeom prst="rect">
+                      <a:avLst/>
+                    </a:prstGeom>
+                  </pic:spPr>
+                </pic:pic>
+              </a:graphicData>
+            </a:graphic>
+          </wp:inline>
+        </w:drawing>
+      </w:r>
+    </w:p>
+    <w:p>
+      <w:pPr>
+        <w:pStyle w:val="Heading1"/>
+        <w:numPr>
+          <w:ilvl w:val="0"/>
+          <w:numId w:val="1"/>
+        </w:numPr>
+        <w:rPr>
+          <w:rFonts w:ascii="Calibri Light" w:hAnsi="Calibri Light" w:eastAsia="Calibri Light" w:cs="Calibri Light" w:asciiTheme="majorAscii" w:hAnsiTheme="majorAscii" w:eastAsiaTheme="majorAscii" w:cstheme="majorAscii"/>
+          <w:color w:val="2F5496" w:themeColor="accent1" w:themeTint="FF" w:themeShade="BF"/>
+          <w:sz w:val="32"/>
+          <w:szCs w:val="32"/>
+        </w:rPr>
+      </w:pPr>
+      <w:r>
+        <w:rPr>
+          <w:rFonts w:ascii="Calibri Light" w:hAnsi="Calibri Light" w:eastAsia="" w:cs=""/>
+          <w:color w:val="2F5496" w:themeColor="accent1" w:themeTint="FF" w:themeShade="BF"/>
+          <w:sz w:val="32"/>
+          <w:szCs w:val="32"/>
+        </w:rPr>
+        <w:t>Pantalla de configuración de la acción libros Biblioteca.</w:t>
+      </w:r>
+    </w:p>
+    <w:p>
+      <w:pPr>
+        <w:pStyle w:val="Heading1"/>
+        <w:numPr>
+          <w:ilvl w:val="0"/>
+          <w:numId w:val="1"/>
+        </w:numPr>
+        <w:rPr>
+          <w:rFonts w:ascii="Calibri Light" w:hAnsi="Calibri Light" w:eastAsia="Calibri Light" w:cs="Calibri Light" w:asciiTheme="majorAscii" w:hAnsiTheme="majorAscii" w:eastAsiaTheme="majorAscii" w:cstheme="majorAscii"/>
+          <w:color w:val="2F5496" w:themeColor="accent1" w:themeTint="FF" w:themeShade="BF"/>
+          <w:sz w:val="32"/>
+          <w:szCs w:val="32"/>
+        </w:rPr>
+      </w:pPr>
+      <w:r>
+        <w:rPr>
+          <w:rFonts w:ascii="Calibri Light" w:hAnsi="Calibri Light" w:eastAsia="" w:cs=""/>
+          <w:color w:val="2F5496" w:themeColor="accent1" w:themeTint="FF" w:themeShade="BF"/>
+          <w:sz w:val="32"/>
+          <w:szCs w:val="32"/>
+        </w:rPr>
+        <w:t>Pantalla con la llista de los libros creados.</w:t>
+      </w:r>
+    </w:p>
+    <w:p>
+      <w:pPr>
+        <w:pStyle w:val="Heading1"/>
+        <w:numPr>
+          <w:ilvl w:val="0"/>
+          <w:numId w:val="1"/>
+        </w:numPr>
+        <w:rPr>
+          <w:rFonts w:ascii="Calibri Light" w:hAnsi="Calibri Light" w:eastAsia="Calibri Light" w:cs="Calibri Light" w:asciiTheme="majorAscii" w:hAnsiTheme="majorAscii" w:eastAsiaTheme="majorAscii" w:cstheme="majorAscii"/>
+          <w:color w:val="2F5496" w:themeColor="accent1" w:themeTint="FF" w:themeShade="BF"/>
+          <w:sz w:val="32"/>
+          <w:szCs w:val="32"/>
+        </w:rPr>
+      </w:pPr>
+      <w:r>
+        <w:rPr>
+          <w:rFonts w:ascii="Calibri Light" w:hAnsi="Calibri Light" w:eastAsia="" w:cs=""/>
+          <w:color w:val="2F5496" w:themeColor="accent1" w:themeTint="FF" w:themeShade="BF"/>
+          <w:sz w:val="32"/>
+          <w:szCs w:val="32"/>
+        </w:rPr>
+        <w:t>Pantalla de configuración del primer libro.</w:t>
+      </w:r>
+    </w:p>
+    <w:p>
+      <w:pPr>
+        <w:pStyle w:val="Heading1"/>
+        <w:numPr>
+          <w:ilvl w:val="0"/>
+          <w:numId w:val="1"/>
+        </w:numPr>
+        <w:rPr>
+          <w:rFonts w:ascii="Calibri Light" w:hAnsi="Calibri Light" w:eastAsia="Calibri Light" w:cs="Calibri Light" w:asciiTheme="majorAscii" w:hAnsiTheme="majorAscii" w:eastAsiaTheme="majorAscii" w:cstheme="majorAscii"/>
+          <w:color w:val="2F5496" w:themeColor="accent1" w:themeTint="FF" w:themeShade="BF"/>
+          <w:sz w:val="32"/>
+          <w:szCs w:val="32"/>
+        </w:rPr>
+      </w:pPr>
+      <w:r>
+        <w:rPr>
+          <w:rFonts w:ascii="Calibri Light" w:hAnsi="Calibri Light" w:eastAsia="" w:cs=""/>
+          <w:color w:val="2F5496" w:themeColor="accent1" w:themeTint="FF" w:themeShade="BF"/>
+          <w:sz w:val="32"/>
+          <w:szCs w:val="32"/>
+        </w:rPr>
+        <w:t>Pantalla de configuración de la vista Formulario Libro.</w:t>
+      </w:r>
+    </w:p>
+    <w:p>
+      <w:pPr>
+        <w:pStyle w:val="Heading1"/>
+        <w:numPr>
+          <w:ilvl w:val="0"/>
+          <w:numId w:val="1"/>
+        </w:numPr>
+        <w:rPr>
+          <w:rFonts w:ascii="Calibri Light" w:hAnsi="Calibri Light" w:eastAsia="Calibri Light" w:cs="Calibri Light" w:asciiTheme="majorAscii" w:hAnsiTheme="majorAscii" w:eastAsiaTheme="majorAscii" w:cstheme="majorAscii"/>
+          <w:color w:val="2F5496" w:themeColor="accent1" w:themeTint="FF" w:themeShade="BF"/>
+          <w:sz w:val="32"/>
+          <w:szCs w:val="32"/>
+        </w:rPr>
+      </w:pPr>
+      <w:r>
+        <w:rPr>
+          <w:rFonts w:ascii="Calibri Light" w:hAnsi="Calibri Light" w:eastAsia="" w:cs=""/>
+          <w:color w:val="2F5496" w:themeColor="accent1" w:themeTint="FF" w:themeShade="BF"/>
+          <w:sz w:val="32"/>
+          <w:szCs w:val="32"/>
+        </w:rPr>
+        <w:t>Pantalla de configuración del primer libro (otra vez).</w:t>
+      </w:r>
+    </w:p>
+    <w:p>
+      <w:pPr>
+        <w:pStyle w:val="Normal"/>
+      </w:pPr>
+    </w:p>
+    <w:p>
+      <w:pPr>
+        <w:pStyle w:val="Normal"/>
+      </w:pPr>
     </w:p>
     <w:sectPr>
       <w:pgSz w:w="11906" w:h="16838" w:orient="portrait"/>
@@ -259,6 +533,90 @@
 
 <file path=word/numbering.xml><?xml version="1.0" encoding="utf-8"?>
 <w:numbering xmlns:w="http://schemas.openxmlformats.org/wordprocessingml/2006/main">
+  <w:abstractNum xmlns:w="http://schemas.openxmlformats.org/wordprocessingml/2006/main" w:abstractNumId="1">
+    <w:multiLevelType xmlns:w="http://schemas.openxmlformats.org/wordprocessingml/2006/main" w:val="hybridMultilevel"/>
+    <w:lvl xmlns:w="http://schemas.openxmlformats.org/wordprocessingml/2006/main" w:ilvl="0">
+      <w:start w:val="1"/>
+      <w:numFmt w:val="decimal"/>
+      <w:lvlText w:val="%1."/>
+      <w:lvlJc w:val="left"/>
+      <w:pPr>
+        <w:ind w:left="720" w:hanging="360"/>
+      </w:pPr>
+    </w:lvl>
+    <w:lvl xmlns:w="http://schemas.openxmlformats.org/wordprocessingml/2006/main" w:ilvl="1">
+      <w:start w:val="1"/>
+      <w:numFmt w:val="lowerLetter"/>
+      <w:lvlText w:val="%2."/>
+      <w:lvlJc w:val="left"/>
+      <w:pPr>
+        <w:ind w:left="1440" w:hanging="360"/>
+      </w:pPr>
+    </w:lvl>
+    <w:lvl xmlns:w="http://schemas.openxmlformats.org/wordprocessingml/2006/main" w:ilvl="2">
+      <w:start w:val="1"/>
+      <w:numFmt w:val="lowerRoman"/>
+      <w:lvlText w:val="%3."/>
+      <w:lvlJc w:val="right"/>
+      <w:pPr>
+        <w:ind w:left="2160" w:hanging="180"/>
+      </w:pPr>
+    </w:lvl>
+    <w:lvl xmlns:w="http://schemas.openxmlformats.org/wordprocessingml/2006/main" w:ilvl="3">
+      <w:start w:val="1"/>
+      <w:numFmt w:val="decimal"/>
+      <w:lvlText w:val="%4."/>
+      <w:lvlJc w:val="left"/>
+      <w:pPr>
+        <w:ind w:left="2880" w:hanging="360"/>
+      </w:pPr>
+    </w:lvl>
+    <w:lvl xmlns:w="http://schemas.openxmlformats.org/wordprocessingml/2006/main" w:ilvl="4">
+      <w:start w:val="1"/>
+      <w:numFmt w:val="lowerLetter"/>
+      <w:lvlText w:val="%5."/>
+      <w:lvlJc w:val="left"/>
+      <w:pPr>
+        <w:ind w:left="3600" w:hanging="360"/>
+      </w:pPr>
+    </w:lvl>
+    <w:lvl xmlns:w="http://schemas.openxmlformats.org/wordprocessingml/2006/main" w:ilvl="5">
+      <w:start w:val="1"/>
+      <w:numFmt w:val="lowerRoman"/>
+      <w:lvlText w:val="%6."/>
+      <w:lvlJc w:val="right"/>
+      <w:pPr>
+        <w:ind w:left="4320" w:hanging="180"/>
+      </w:pPr>
+    </w:lvl>
+    <w:lvl xmlns:w="http://schemas.openxmlformats.org/wordprocessingml/2006/main" w:ilvl="6">
+      <w:start w:val="1"/>
+      <w:numFmt w:val="decimal"/>
+      <w:lvlText w:val="%7."/>
+      <w:lvlJc w:val="left"/>
+      <w:pPr>
+        <w:ind w:left="5040" w:hanging="360"/>
+      </w:pPr>
+    </w:lvl>
+    <w:lvl xmlns:w="http://schemas.openxmlformats.org/wordprocessingml/2006/main" w:ilvl="7">
+      <w:start w:val="1"/>
+      <w:numFmt w:val="lowerLetter"/>
+      <w:lvlText w:val="%8."/>
+      <w:lvlJc w:val="left"/>
+      <w:pPr>
+        <w:ind w:left="5760" w:hanging="360"/>
+      </w:pPr>
+    </w:lvl>
+    <w:lvl xmlns:w="http://schemas.openxmlformats.org/wordprocessingml/2006/main" w:ilvl="8">
+      <w:start w:val="1"/>
+      <w:numFmt w:val="lowerRoman"/>
+      <w:lvlText w:val="%9."/>
+      <w:lvlJc w:val="right"/>
+      <w:pPr>
+        <w:ind w:left="6480" w:hanging="180"/>
+      </w:pPr>
+    </w:lvl>
+  </w:abstractNum>
   <w:abstractNum xmlns:w="http://schemas.openxmlformats.org/wordprocessingml/2006/main" w:abstractNumId="0">
     <w:multiLevelType xmlns:w="http://schemas.openxmlformats.org/wordprocessingml/2006/main" w:val="hybridMultilevel"/>
     <w:lvl xmlns:w="http://schemas.openxmlformats.org/wordprocessingml/2006/main" w:ilvl="0">
@@ -343,6 +701,9 @@
       </w:pPr>
     </w:lvl>
   </w:abstractNum>
+  <w:num w:numId="2">
+    <w:abstractNumId w:val="1"/>
+  </w:num>
   <w:num w:numId="1">
     <w:abstractNumId w:val="0"/>
   </w:num>

</xml_diff>

<commit_message>
Mongo M6 companies a medias
</commit_message>
<xml_diff>
--- a/M10_Sistemas_Gestion_Empresas/UF2/P4/UF2P4_Marin_Javier.docx
+++ b/M10_Sistemas_Gestion_Empresas/UF2/P4/UF2P4_Marin_Javier.docx
@@ -417,6 +417,54 @@
     </w:p>
     <w:p>
       <w:pPr>
+        <w:pStyle w:val="Normal"/>
+      </w:pPr>
+      <w:r>
+        <w:drawing>
+          <wp:inline wp14:editId="0E3B286E" wp14:anchorId="28D80669">
+            <wp:extent cx="4572000" cy="1628775"/>
+            <wp:effectExtent l="0" t="0" r="0" b="0"/>
+            <wp:docPr id="1929272230" name="" title=""/>
+            <wp:cNvGraphicFramePr>
+              <a:graphicFrameLocks noChangeAspect="1"/>
+            </wp:cNvGraphicFramePr>
+            <a:graphic>
+              <a:graphicData uri="http://schemas.openxmlformats.org/drawingml/2006/picture">
+                <pic:pic>
+                  <pic:nvPicPr>
+                    <pic:cNvPr id="0" name=""/>
+                    <pic:cNvPicPr/>
+                  </pic:nvPicPr>
+                  <pic:blipFill>
+                    <a:blip r:embed="Rb47cb5c14c8146de">
+                      <a:extLst>
+                        <a:ext xmlns:a="http://schemas.openxmlformats.org/drawingml/2006/main" uri="{28A0092B-C50C-407E-A947-70E740481C1C}">
+                          <a14:useLocalDpi val="0"/>
+                        </a:ext>
+                      </a:extLst>
+                    </a:blip>
+                    <a:stretch>
+                      <a:fillRect/>
+                    </a:stretch>
+                  </pic:blipFill>
+                  <pic:spPr>
+                    <a:xfrm>
+                      <a:off x="0" y="0"/>
+                      <a:ext cx="4572000" cy="1628775"/>
+                    </a:xfrm>
+                    <a:prstGeom prst="rect">
+                      <a:avLst/>
+                    </a:prstGeom>
+                  </pic:spPr>
+                </pic:pic>
+              </a:graphicData>
+            </a:graphic>
+          </wp:inline>
+        </w:drawing>
+      </w:r>
+    </w:p>
+    <w:p>
+      <w:pPr>
         <w:pStyle w:val="Heading1"/>
         <w:numPr>
           <w:ilvl w:val="0"/>
@@ -441,6 +489,11 @@
     </w:p>
     <w:p>
       <w:pPr>
+        <w:pStyle w:val="Normal"/>
+      </w:pPr>
+    </w:p>
+    <w:p>
+      <w:pPr>
         <w:pStyle w:val="Heading1"/>
         <w:numPr>
           <w:ilvl w:val="0"/>
@@ -485,6 +538,54 @@
           <w:szCs w:val="32"/>
         </w:rPr>
         <w:t>Pantalla de configuración de la vista Formulario Libro.</w:t>
+      </w:r>
+    </w:p>
+    <w:p>
+      <w:pPr>
+        <w:pStyle w:val="Normal"/>
+      </w:pPr>
+      <w:r>
+        <w:drawing>
+          <wp:inline wp14:editId="14CF63DB" wp14:anchorId="447CEF75">
+            <wp:extent cx="4572000" cy="1438275"/>
+            <wp:effectExtent l="0" t="0" r="0" b="0"/>
+            <wp:docPr id="1409550270" name="" title=""/>
+            <wp:cNvGraphicFramePr>
+              <a:graphicFrameLocks noChangeAspect="1"/>
+            </wp:cNvGraphicFramePr>
+            <a:graphic>
+              <a:graphicData uri="http://schemas.openxmlformats.org/drawingml/2006/picture">
+                <pic:pic>
+                  <pic:nvPicPr>
+                    <pic:cNvPr id="0" name=""/>
+                    <pic:cNvPicPr/>
+                  </pic:nvPicPr>
+                  <pic:blipFill>
+                    <a:blip r:embed="Rac5f7e82e83447e8">
+                      <a:extLst>
+                        <a:ext xmlns:a="http://schemas.openxmlformats.org/drawingml/2006/main" uri="{28A0092B-C50C-407E-A947-70E740481C1C}">
+                          <a14:useLocalDpi val="0"/>
+                        </a:ext>
+                      </a:extLst>
+                    </a:blip>
+                    <a:stretch>
+                      <a:fillRect/>
+                    </a:stretch>
+                  </pic:blipFill>
+                  <pic:spPr>
+                    <a:xfrm>
+                      <a:off x="0" y="0"/>
+                      <a:ext cx="4572000" cy="1438275"/>
+                    </a:xfrm>
+                    <a:prstGeom prst="rect">
+                      <a:avLst/>
+                    </a:prstGeom>
+                  </pic:spPr>
+                </pic:pic>
+              </a:graphicData>
+            </a:graphic>
+          </wp:inline>
+        </w:drawing>
       </w:r>
     </w:p>
     <w:p>

</xml_diff>